<commit_message>
Changed a few little things
</commit_message>
<xml_diff>
--- a/TDChallenge/TDChallenge-Howtouse.docx
+++ b/TDChallenge/TDChallenge-Howtouse.docx
@@ -55,435 +55,365 @@
     </w:p>
     <w:p>
       <w:pPr>
-        <w:rPr>
-          <w:rFonts w:ascii="Times New Roman" w:hAnsi="Times New Roman" w:cs="Times New Roman"/>
-          <w:sz w:val="24"/>
-          <w:szCs w:val="24"/>
-        </w:rPr>
-      </w:pPr>
+        <w:spacing w:line="360" w:lineRule="auto"/>
+        <w:rPr>
+          <w:rFonts w:ascii="Times New Roman" w:hAnsi="Times New Roman" w:cs="Times New Roman"/>
+          <w:b/>
+          <w:sz w:val="24"/>
+          <w:szCs w:val="24"/>
+          <w:u w:val="single"/>
+        </w:rPr>
+      </w:pPr>
+      <w:r>
+        <w:rPr>
+          <w:rFonts w:ascii="Times New Roman" w:hAnsi="Times New Roman" w:cs="Times New Roman"/>
+          <w:b/>
+          <w:sz w:val="24"/>
+          <w:szCs w:val="24"/>
+          <w:u w:val="single"/>
+        </w:rPr>
+        <w:t>About.</w:t>
+      </w:r>
     </w:p>
     <w:p>
       <w:pPr>
         <w:spacing w:line="360" w:lineRule="auto"/>
         <w:rPr>
           <w:rFonts w:ascii="Times New Roman" w:hAnsi="Times New Roman" w:cs="Times New Roman"/>
-          <w:b/>
-          <w:sz w:val="24"/>
-          <w:szCs w:val="24"/>
-          <w:u w:val="single"/>
-        </w:rPr>
-      </w:pPr>
-      <w:r>
-        <w:rPr>
-          <w:rFonts w:ascii="Times New Roman" w:hAnsi="Times New Roman" w:cs="Times New Roman"/>
-          <w:b/>
-          <w:sz w:val="24"/>
-          <w:szCs w:val="24"/>
-          <w:u w:val="single"/>
-        </w:rPr>
-        <w:t>Title</w:t>
-      </w:r>
-      <w:r>
-        <w:rPr>
-          <w:rFonts w:ascii="Times New Roman" w:hAnsi="Times New Roman" w:cs="Times New Roman"/>
-          <w:b/>
-          <w:sz w:val="24"/>
-          <w:szCs w:val="24"/>
-          <w:u w:val="single"/>
-        </w:rPr>
-        <w:t>.</w:t>
-      </w:r>
+          <w:sz w:val="24"/>
+          <w:szCs w:val="24"/>
+        </w:rPr>
+      </w:pPr>
+      <w:r>
+        <w:rPr>
+          <w:rFonts w:ascii="Times New Roman" w:hAnsi="Times New Roman" w:cs="Times New Roman"/>
+          <w:sz w:val="24"/>
+          <w:szCs w:val="24"/>
+        </w:rPr>
+        <w:tab/>
+        <w:t xml:space="preserve">For the TDChallenge, we made an app called TD Check-in. Our app lets users ‘check-in’ at a </w:t>
+      </w:r>
+      <w:r>
+        <w:rPr>
+          <w:rFonts w:ascii="Times New Roman" w:hAnsi="Times New Roman" w:cs="Times New Roman"/>
+          <w:b/>
+          <w:sz w:val="24"/>
+          <w:szCs w:val="24"/>
+        </w:rPr>
+        <w:t>store/restaurant/whatever</w:t>
+      </w:r>
+      <w:r>
+        <w:rPr>
+          <w:rFonts w:ascii="Times New Roman" w:hAnsi="Times New Roman" w:cs="Times New Roman"/>
+          <w:sz w:val="24"/>
+          <w:szCs w:val="24"/>
+        </w:rPr>
+        <w:t xml:space="preserve"> and receive </w:t>
+      </w:r>
+      <w:r>
+        <w:rPr>
+          <w:rFonts w:ascii="Times New Roman" w:hAnsi="Times New Roman" w:cs="Times New Roman"/>
+          <w:b/>
+          <w:sz w:val="24"/>
+          <w:szCs w:val="24"/>
+        </w:rPr>
+        <w:t>deals/coupons/discounts</w:t>
+      </w:r>
+      <w:r>
+        <w:rPr>
+          <w:rFonts w:ascii="Times New Roman" w:hAnsi="Times New Roman" w:cs="Times New Roman"/>
+          <w:sz w:val="24"/>
+          <w:szCs w:val="24"/>
+        </w:rPr>
+        <w:t xml:space="preserve">. </w:t>
+      </w:r>
+      <w:r>
+        <w:rPr>
+          <w:rFonts w:ascii="Times New Roman" w:hAnsi="Times New Roman" w:cs="Times New Roman"/>
+          <w:sz w:val="24"/>
+          <w:szCs w:val="24"/>
+        </w:rPr>
+        <w:t xml:space="preserve">With this app users can ‘check-in’ to a place they enjoy shopping to receive </w:t>
+      </w:r>
+      <w:r>
+        <w:rPr>
+          <w:rFonts w:ascii="Times New Roman" w:hAnsi="Times New Roman" w:cs="Times New Roman"/>
+          <w:b/>
+          <w:sz w:val="24"/>
+          <w:szCs w:val="24"/>
+        </w:rPr>
+        <w:t>deals/coupons/discounts</w:t>
+      </w:r>
+      <w:r>
+        <w:rPr>
+          <w:rFonts w:ascii="Times New Roman" w:hAnsi="Times New Roman" w:cs="Times New Roman"/>
+          <w:b/>
+          <w:sz w:val="24"/>
+          <w:szCs w:val="24"/>
+        </w:rPr>
+        <w:t xml:space="preserve"> </w:t>
+      </w:r>
+      <w:r>
+        <w:rPr>
+          <w:rFonts w:ascii="Times New Roman" w:hAnsi="Times New Roman" w:cs="Times New Roman"/>
+          <w:sz w:val="24"/>
+          <w:szCs w:val="24"/>
+        </w:rPr>
+        <w:t>at this particular place. This allows TD to track where their users shop and how much they</w:t>
+      </w:r>
+      <w:r>
+        <w:rPr>
+          <w:rFonts w:ascii="Times New Roman" w:hAnsi="Times New Roman" w:cs="Times New Roman"/>
+          <w:sz w:val="24"/>
+          <w:szCs w:val="24"/>
+        </w:rPr>
+        <w:t xml:space="preserve"> spend at a particular location.</w:t>
+      </w:r>
+      <w:bookmarkStart w:id="0" w:name="_GoBack"/>
+      <w:bookmarkEnd w:id="0"/>
     </w:p>
     <w:p>
       <w:pPr>
         <w:spacing w:line="360" w:lineRule="auto"/>
         <w:rPr>
           <w:rFonts w:ascii="Times New Roman" w:hAnsi="Times New Roman" w:cs="Times New Roman"/>
-          <w:sz w:val="24"/>
-          <w:szCs w:val="24"/>
-        </w:rPr>
-      </w:pPr>
-      <w:r>
-        <w:rPr>
-          <w:rFonts w:ascii="Times New Roman" w:hAnsi="Times New Roman" w:cs="Times New Roman"/>
-          <w:sz w:val="24"/>
-          <w:szCs w:val="24"/>
-        </w:rPr>
-        <w:tab/>
-        <w:t xml:space="preserve">For the </w:t>
-      </w:r>
-      <w:proofErr w:type="spellStart"/>
-      <w:r>
-        <w:rPr>
-          <w:rFonts w:ascii="Times New Roman" w:hAnsi="Times New Roman" w:cs="Times New Roman"/>
-          <w:sz w:val="24"/>
-          <w:szCs w:val="24"/>
-        </w:rPr>
-        <w:t>TDChallenge</w:t>
-      </w:r>
-      <w:proofErr w:type="spellEnd"/>
-      <w:r>
-        <w:rPr>
-          <w:rFonts w:ascii="Times New Roman" w:hAnsi="Times New Roman" w:cs="Times New Roman"/>
-          <w:sz w:val="24"/>
-          <w:szCs w:val="24"/>
-        </w:rPr>
-        <w:t xml:space="preserve">, we made an app called TD Check-in. Our app lets users ‘check-in’ at a </w:t>
-      </w:r>
-      <w:r>
-        <w:rPr>
-          <w:rFonts w:ascii="Times New Roman" w:hAnsi="Times New Roman" w:cs="Times New Roman"/>
-          <w:b/>
-          <w:sz w:val="24"/>
-          <w:szCs w:val="24"/>
-        </w:rPr>
-        <w:t>store/restaurant/whatever</w:t>
-      </w:r>
-      <w:r>
-        <w:rPr>
-          <w:rFonts w:ascii="Times New Roman" w:hAnsi="Times New Roman" w:cs="Times New Roman"/>
-          <w:sz w:val="24"/>
-          <w:szCs w:val="24"/>
-        </w:rPr>
-        <w:t xml:space="preserve"> and receive </w:t>
-      </w:r>
-      <w:r>
-        <w:rPr>
-          <w:rFonts w:ascii="Times New Roman" w:hAnsi="Times New Roman" w:cs="Times New Roman"/>
-          <w:b/>
-          <w:sz w:val="24"/>
-          <w:szCs w:val="24"/>
-        </w:rPr>
-        <w:t>deals/coupons/discounts</w:t>
-      </w:r>
-      <w:r>
-        <w:rPr>
-          <w:rFonts w:ascii="Times New Roman" w:hAnsi="Times New Roman" w:cs="Times New Roman"/>
-          <w:sz w:val="24"/>
-          <w:szCs w:val="24"/>
-        </w:rPr>
-        <w:t xml:space="preserve">. </w:t>
+          <w:b/>
+          <w:sz w:val="24"/>
+          <w:szCs w:val="24"/>
+          <w:u w:val="single"/>
+        </w:rPr>
+      </w:pPr>
+      <w:r>
+        <w:rPr>
+          <w:rFonts w:ascii="Times New Roman" w:hAnsi="Times New Roman" w:cs="Times New Roman"/>
+          <w:b/>
+          <w:sz w:val="24"/>
+          <w:szCs w:val="24"/>
+          <w:u w:val="single"/>
+        </w:rPr>
+        <w:t>How It Works.</w:t>
       </w:r>
     </w:p>
     <w:p>
       <w:pPr>
         <w:spacing w:line="360" w:lineRule="auto"/>
-        <w:rPr>
-          <w:rFonts w:ascii="Times New Roman" w:hAnsi="Times New Roman" w:cs="Times New Roman"/>
-          <w:b/>
-          <w:sz w:val="24"/>
-          <w:szCs w:val="24"/>
-          <w:u w:val="single"/>
-        </w:rPr>
-      </w:pPr>
-      <w:r>
-        <w:rPr>
-          <w:rFonts w:ascii="Times New Roman" w:hAnsi="Times New Roman" w:cs="Times New Roman"/>
-          <w:b/>
-          <w:sz w:val="24"/>
-          <w:szCs w:val="24"/>
-          <w:u w:val="single"/>
-        </w:rPr>
-        <w:t>How It Works.</w:t>
+        <w:ind w:firstLine="720"/>
+        <w:rPr>
+          <w:rFonts w:ascii="Times New Roman" w:hAnsi="Times New Roman" w:cs="Times New Roman"/>
+          <w:sz w:val="24"/>
+          <w:szCs w:val="24"/>
+        </w:rPr>
+      </w:pPr>
+      <w:r>
+        <w:rPr>
+          <w:rFonts w:ascii="Times New Roman" w:hAnsi="Times New Roman" w:cs="Times New Roman"/>
+          <w:sz w:val="24"/>
+          <w:szCs w:val="24"/>
+        </w:rPr>
+        <w:t xml:space="preserve">The way it works is when a user is at one of their favorite </w:t>
+      </w:r>
+      <w:r>
+        <w:rPr>
+          <w:rFonts w:ascii="Times New Roman" w:hAnsi="Times New Roman" w:cs="Times New Roman"/>
+          <w:b/>
+          <w:sz w:val="24"/>
+          <w:szCs w:val="24"/>
+        </w:rPr>
+        <w:t xml:space="preserve">store/restaurant/whatever </w:t>
+      </w:r>
+      <w:r>
+        <w:rPr>
+          <w:rFonts w:ascii="Times New Roman" w:hAnsi="Times New Roman" w:cs="Times New Roman"/>
+          <w:sz w:val="24"/>
+          <w:szCs w:val="24"/>
+        </w:rPr>
+        <w:t>they use the app to ‘check-in’. This gets the users current latitude and longitude and send a call to google to get places within a range of those locations</w:t>
+      </w:r>
+      <w:r>
+        <w:rPr>
+          <w:rFonts w:ascii="Times New Roman" w:hAnsi="Times New Roman" w:cs="Times New Roman"/>
+          <w:sz w:val="24"/>
+          <w:szCs w:val="24"/>
+        </w:rPr>
+        <w:t>. If one place is found then it asks the user if that’s the place they are currently trying to ‘check-in’ to. If there is more than one location found it prompts the user with the list of places found so the user can confirm where they are trying to ‘check-in’ to. If none are found it states that and gives the option to search again.</w:t>
       </w:r>
     </w:p>
     <w:p>
       <w:pPr>
         <w:spacing w:line="360" w:lineRule="auto"/>
-        <w:ind w:firstLine="720"/>
-        <w:rPr>
-          <w:rFonts w:ascii="Times New Roman" w:hAnsi="Times New Roman" w:cs="Times New Roman"/>
-          <w:sz w:val="24"/>
-          <w:szCs w:val="24"/>
-        </w:rPr>
-      </w:pPr>
-      <w:r>
-        <w:rPr>
-          <w:rFonts w:ascii="Times New Roman" w:hAnsi="Times New Roman" w:cs="Times New Roman"/>
-          <w:sz w:val="24"/>
-          <w:szCs w:val="24"/>
-        </w:rPr>
-        <w:t xml:space="preserve">The way it works is when a user is at one of their favorite </w:t>
-      </w:r>
-      <w:r>
-        <w:rPr>
-          <w:rFonts w:ascii="Times New Roman" w:hAnsi="Times New Roman" w:cs="Times New Roman"/>
-          <w:b/>
-          <w:sz w:val="24"/>
-          <w:szCs w:val="24"/>
-        </w:rPr>
-        <w:t>store/restaurant/whatever</w:t>
-      </w:r>
-      <w:r>
-        <w:rPr>
-          <w:rFonts w:ascii="Times New Roman" w:hAnsi="Times New Roman" w:cs="Times New Roman"/>
-          <w:b/>
-          <w:sz w:val="24"/>
-          <w:szCs w:val="24"/>
-        </w:rPr>
-        <w:t xml:space="preserve"> </w:t>
-      </w:r>
-      <w:r>
-        <w:rPr>
-          <w:rFonts w:ascii="Times New Roman" w:hAnsi="Times New Roman" w:cs="Times New Roman"/>
-          <w:sz w:val="24"/>
-          <w:szCs w:val="24"/>
-        </w:rPr>
-        <w:t>they use the app to ‘check-in’. This gets the users current latitude and longitude and send a call to google to get places within a range of those locations</w:t>
-      </w:r>
-      <w:r>
-        <w:rPr>
-          <w:rFonts w:ascii="Times New Roman" w:hAnsi="Times New Roman" w:cs="Times New Roman"/>
-          <w:sz w:val="24"/>
-          <w:szCs w:val="24"/>
-        </w:rPr>
-        <w:t>. If one place is found then it asks the user if that’s the place they are currently trying to ‘check-in’ to. If there is more than one location found it prompts the user with the list of places found so the user can confirm where they are trying to ‘check-in’ to. If none are found it states that and gives the option to search again.</w:t>
+        <w:rPr>
+          <w:rFonts w:ascii="Times New Roman" w:hAnsi="Times New Roman" w:cs="Times New Roman"/>
+          <w:sz w:val="24"/>
+          <w:szCs w:val="24"/>
+        </w:rPr>
+      </w:pPr>
+      <w:r>
+        <w:rPr>
+          <w:rFonts w:ascii="Times New Roman" w:hAnsi="Times New Roman" w:cs="Times New Roman"/>
+          <w:sz w:val="24"/>
+          <w:szCs w:val="24"/>
+        </w:rPr>
+        <w:tab/>
+        <w:t xml:space="preserve">Once a user has ‘checked-in’ to a </w:t>
+      </w:r>
+      <w:r>
+        <w:rPr>
+          <w:rFonts w:ascii="Times New Roman" w:hAnsi="Times New Roman" w:cs="Times New Roman"/>
+          <w:b/>
+          <w:sz w:val="24"/>
+          <w:szCs w:val="24"/>
+        </w:rPr>
+        <w:t xml:space="preserve">store/restaurant/whatever </w:t>
+      </w:r>
+      <w:r>
+        <w:rPr>
+          <w:rFonts w:ascii="Times New Roman" w:hAnsi="Times New Roman" w:cs="Times New Roman"/>
+          <w:sz w:val="24"/>
+          <w:szCs w:val="24"/>
+        </w:rPr>
+        <w:t xml:space="preserve">it sends </w:t>
+      </w:r>
+      <w:r>
+        <w:rPr>
+          <w:rFonts w:ascii="Times New Roman" w:hAnsi="Times New Roman" w:cs="Times New Roman"/>
+          <w:sz w:val="24"/>
+          <w:szCs w:val="24"/>
+        </w:rPr>
+        <w:t xml:space="preserve">then to a page w available </w:t>
+      </w:r>
+      <w:r>
+        <w:rPr>
+          <w:rFonts w:ascii="Times New Roman" w:hAnsi="Times New Roman" w:cs="Times New Roman"/>
+          <w:b/>
+          <w:sz w:val="24"/>
+          <w:szCs w:val="24"/>
+        </w:rPr>
+        <w:t xml:space="preserve">deals/coupons/discounts. </w:t>
+      </w:r>
+      <w:r>
+        <w:rPr>
+          <w:rFonts w:ascii="Times New Roman" w:hAnsi="Times New Roman" w:cs="Times New Roman"/>
+          <w:sz w:val="24"/>
+          <w:szCs w:val="24"/>
+        </w:rPr>
+        <w:t xml:space="preserve">If the user has spent any money at the place, with or without using a </w:t>
+      </w:r>
+      <w:r>
+        <w:rPr>
+          <w:rFonts w:ascii="Times New Roman" w:hAnsi="Times New Roman" w:cs="Times New Roman"/>
+          <w:b/>
+          <w:sz w:val="24"/>
+          <w:szCs w:val="24"/>
+        </w:rPr>
+        <w:t xml:space="preserve">deals/coupons/discounts, </w:t>
+      </w:r>
+      <w:r>
+        <w:rPr>
+          <w:rFonts w:ascii="Times New Roman" w:hAnsi="Times New Roman" w:cs="Times New Roman"/>
+          <w:sz w:val="24"/>
+          <w:szCs w:val="24"/>
+        </w:rPr>
+        <w:t xml:space="preserve">then the user must declare exactly how much they spent on their TD debit Card within the app that they made a transaction in that store within the last hour. Once the user has entered that value and it matches a transaction on the same day within the hour then it will be logged in the database. The next time they ‘check-in’ to that same place they will get a notification of how much they spent on their last visit. Plus the more they spend at that place and depending on how many </w:t>
+      </w:r>
+      <w:r>
+        <w:rPr>
+          <w:rFonts w:ascii="Times New Roman" w:hAnsi="Times New Roman" w:cs="Times New Roman"/>
+          <w:b/>
+          <w:sz w:val="24"/>
+          <w:szCs w:val="24"/>
+        </w:rPr>
+        <w:t xml:space="preserve">deals/coupons/discounts </w:t>
+      </w:r>
+      <w:r>
+        <w:rPr>
+          <w:rFonts w:ascii="Times New Roman" w:hAnsi="Times New Roman" w:cs="Times New Roman"/>
+          <w:sz w:val="24"/>
+          <w:szCs w:val="24"/>
+        </w:rPr>
+        <w:t xml:space="preserve">they have used, the better the </w:t>
+      </w:r>
+      <w:r>
+        <w:rPr>
+          <w:rFonts w:ascii="Times New Roman" w:hAnsi="Times New Roman" w:cs="Times New Roman"/>
+          <w:b/>
+          <w:sz w:val="24"/>
+          <w:szCs w:val="24"/>
+        </w:rPr>
+        <w:t xml:space="preserve">deals/coupons/discounts </w:t>
+      </w:r>
+      <w:r>
+        <w:rPr>
+          <w:rFonts w:ascii="Times New Roman" w:hAnsi="Times New Roman" w:cs="Times New Roman"/>
+          <w:sz w:val="24"/>
+          <w:szCs w:val="24"/>
+        </w:rPr>
+        <w:t>get. Giving the user even more incentive to the user to continue using the app.</w:t>
       </w:r>
     </w:p>
     <w:p>
       <w:pPr>
         <w:spacing w:line="360" w:lineRule="auto"/>
-        <w:rPr>
-          <w:rFonts w:ascii="Times New Roman" w:hAnsi="Times New Roman" w:cs="Times New Roman"/>
-          <w:sz w:val="24"/>
-          <w:szCs w:val="24"/>
-        </w:rPr>
-      </w:pPr>
-      <w:r>
-        <w:rPr>
-          <w:rFonts w:ascii="Times New Roman" w:hAnsi="Times New Roman" w:cs="Times New Roman"/>
-          <w:sz w:val="24"/>
-          <w:szCs w:val="24"/>
-        </w:rPr>
-        <w:tab/>
-        <w:t xml:space="preserve">Once a user has ‘checked-in’ to a </w:t>
-      </w:r>
-      <w:r>
-        <w:rPr>
-          <w:rFonts w:ascii="Times New Roman" w:hAnsi="Times New Roman" w:cs="Times New Roman"/>
-          <w:b/>
-          <w:sz w:val="24"/>
-          <w:szCs w:val="24"/>
-        </w:rPr>
-        <w:t>store/restaurant/whatever</w:t>
-      </w:r>
-      <w:r>
-        <w:rPr>
-          <w:rFonts w:ascii="Times New Roman" w:hAnsi="Times New Roman" w:cs="Times New Roman"/>
-          <w:b/>
-          <w:sz w:val="24"/>
-          <w:szCs w:val="24"/>
-        </w:rPr>
-        <w:t xml:space="preserve"> </w:t>
-      </w:r>
-      <w:r>
-        <w:rPr>
-          <w:rFonts w:ascii="Times New Roman" w:hAnsi="Times New Roman" w:cs="Times New Roman"/>
-          <w:sz w:val="24"/>
-          <w:szCs w:val="24"/>
-        </w:rPr>
-        <w:t xml:space="preserve">it sends </w:t>
-      </w:r>
-      <w:r>
-        <w:rPr>
-          <w:rFonts w:ascii="Times New Roman" w:hAnsi="Times New Roman" w:cs="Times New Roman"/>
-          <w:sz w:val="24"/>
-          <w:szCs w:val="24"/>
-        </w:rPr>
-        <w:t xml:space="preserve">then to a page w available </w:t>
-      </w:r>
-      <w:r>
-        <w:rPr>
-          <w:rFonts w:ascii="Times New Roman" w:hAnsi="Times New Roman" w:cs="Times New Roman"/>
-          <w:b/>
-          <w:sz w:val="24"/>
-          <w:szCs w:val="24"/>
-        </w:rPr>
-        <w:t>deals/coupons/discounts</w:t>
-      </w:r>
-      <w:r>
-        <w:rPr>
-          <w:rFonts w:ascii="Times New Roman" w:hAnsi="Times New Roman" w:cs="Times New Roman"/>
-          <w:b/>
-          <w:sz w:val="24"/>
-          <w:szCs w:val="24"/>
-        </w:rPr>
-        <w:t xml:space="preserve">. </w:t>
-      </w:r>
-      <w:r>
-        <w:rPr>
-          <w:rFonts w:ascii="Times New Roman" w:hAnsi="Times New Roman" w:cs="Times New Roman"/>
-          <w:sz w:val="24"/>
-          <w:szCs w:val="24"/>
-        </w:rPr>
-        <w:t xml:space="preserve">If the user has spent any money at the place, with or without using a </w:t>
-      </w:r>
-      <w:r>
-        <w:rPr>
-          <w:rFonts w:ascii="Times New Roman" w:hAnsi="Times New Roman" w:cs="Times New Roman"/>
-          <w:b/>
-          <w:sz w:val="24"/>
-          <w:szCs w:val="24"/>
-        </w:rPr>
-        <w:t>deals/coupons/discounts</w:t>
-      </w:r>
-      <w:r>
-        <w:rPr>
-          <w:rFonts w:ascii="Times New Roman" w:hAnsi="Times New Roman" w:cs="Times New Roman"/>
-          <w:b/>
-          <w:sz w:val="24"/>
-          <w:szCs w:val="24"/>
-        </w:rPr>
-        <w:t xml:space="preserve">, </w:t>
-      </w:r>
-      <w:r>
-        <w:rPr>
-          <w:rFonts w:ascii="Times New Roman" w:hAnsi="Times New Roman" w:cs="Times New Roman"/>
-          <w:sz w:val="24"/>
-          <w:szCs w:val="24"/>
-        </w:rPr>
-        <w:t xml:space="preserve">then the user must declare exactly how much they spent on their TD debit Card within the app that they made a transaction in that store within the last hour. Once the user has entered that value and it matches a transaction on the same day within the hour then it will be logged in the database. The next time they ‘check-in’ to that same place they will get a notification of how much they spent on their last visit. Plus the more they spend at that place and depending on how many </w:t>
-      </w:r>
-      <w:r>
-        <w:rPr>
-          <w:rFonts w:ascii="Times New Roman" w:hAnsi="Times New Roman" w:cs="Times New Roman"/>
-          <w:b/>
-          <w:sz w:val="24"/>
-          <w:szCs w:val="24"/>
-        </w:rPr>
-        <w:t>deals</w:t>
-      </w:r>
-      <w:r>
-        <w:rPr>
-          <w:rFonts w:ascii="Times New Roman" w:hAnsi="Times New Roman" w:cs="Times New Roman"/>
-          <w:b/>
-          <w:sz w:val="24"/>
-          <w:szCs w:val="24"/>
-        </w:rPr>
-        <w:t>/coupons/discounts</w:t>
-      </w:r>
-      <w:r>
-        <w:rPr>
-          <w:rFonts w:ascii="Times New Roman" w:hAnsi="Times New Roman" w:cs="Times New Roman"/>
-          <w:b/>
-          <w:sz w:val="24"/>
-          <w:szCs w:val="24"/>
-        </w:rPr>
-        <w:t xml:space="preserve"> </w:t>
-      </w:r>
-      <w:r>
-        <w:rPr>
-          <w:rFonts w:ascii="Times New Roman" w:hAnsi="Times New Roman" w:cs="Times New Roman"/>
-          <w:sz w:val="24"/>
-          <w:szCs w:val="24"/>
-        </w:rPr>
-        <w:t xml:space="preserve">they have used, the better the </w:t>
-      </w:r>
-      <w:r>
-        <w:rPr>
-          <w:rFonts w:ascii="Times New Roman" w:hAnsi="Times New Roman" w:cs="Times New Roman"/>
-          <w:b/>
-          <w:sz w:val="24"/>
-          <w:szCs w:val="24"/>
-        </w:rPr>
-        <w:t>deals/coupons/discounts</w:t>
-      </w:r>
-      <w:r>
-        <w:rPr>
-          <w:rFonts w:ascii="Times New Roman" w:hAnsi="Times New Roman" w:cs="Times New Roman"/>
-          <w:b/>
-          <w:sz w:val="24"/>
-          <w:szCs w:val="24"/>
-        </w:rPr>
-        <w:t xml:space="preserve"> </w:t>
-      </w:r>
-      <w:r>
-        <w:rPr>
-          <w:rFonts w:ascii="Times New Roman" w:hAnsi="Times New Roman" w:cs="Times New Roman"/>
-          <w:sz w:val="24"/>
-          <w:szCs w:val="24"/>
-        </w:rPr>
-        <w:t>get. Giving the user even more incentive to the user to continue using the app.</w:t>
+        <w:ind w:firstLine="720"/>
+        <w:rPr>
+          <w:rFonts w:ascii="Times New Roman" w:hAnsi="Times New Roman" w:cs="Times New Roman"/>
+          <w:sz w:val="24"/>
+          <w:szCs w:val="24"/>
+        </w:rPr>
+      </w:pPr>
+      <w:r>
+        <w:rPr>
+          <w:rFonts w:ascii="Times New Roman" w:hAnsi="Times New Roman" w:cs="Times New Roman"/>
+          <w:sz w:val="24"/>
+          <w:szCs w:val="24"/>
+        </w:rPr>
+        <w:t xml:space="preserve">The app contain four database tables: Check-in table, Transactions table, Place table, and the UserTransactions table. The Check-in table hold every check-in that the user has done in the lifespan of the app their using. It has a link to the Place table. The Place table hold all the </w:t>
+      </w:r>
+      <w:r>
+        <w:rPr>
+          <w:rFonts w:ascii="Times New Roman" w:hAnsi="Times New Roman" w:cs="Times New Roman"/>
+          <w:sz w:val="24"/>
+          <w:szCs w:val="24"/>
+        </w:rPr>
+        <w:lastRenderedPageBreak/>
+        <w:t>information for every Place the user has ‘checked-in’ to. The Transactions table is a table that represents the users debit cards transactions. The UserTransactions table is for linking the Place table and the Transaction table when the user declares their transaction, making it a successful ‘check-in’.</w:t>
+      </w:r>
+      <w:r>
+        <w:rPr>
+          <w:rFonts w:ascii="Times New Roman" w:hAnsi="Times New Roman" w:cs="Times New Roman"/>
+          <w:sz w:val="24"/>
+          <w:szCs w:val="24"/>
+        </w:rPr>
+        <w:t xml:space="preserve"> With this system, the app is capable of keeping track of where exactly the user is spending their money.</w:t>
       </w:r>
     </w:p>
     <w:p>
       <w:pPr>
         <w:spacing w:line="360" w:lineRule="auto"/>
-        <w:ind w:firstLine="720"/>
-        <w:rPr>
-          <w:rFonts w:ascii="Times New Roman" w:hAnsi="Times New Roman" w:cs="Times New Roman"/>
-          <w:sz w:val="24"/>
-          <w:szCs w:val="24"/>
-        </w:rPr>
-      </w:pPr>
-      <w:r>
-        <w:rPr>
-          <w:rFonts w:ascii="Times New Roman" w:hAnsi="Times New Roman" w:cs="Times New Roman"/>
-          <w:sz w:val="24"/>
-          <w:szCs w:val="24"/>
-        </w:rPr>
-        <w:t xml:space="preserve">The app contain four database tables: Check-in table, Transactions table, Place table, and the </w:t>
-      </w:r>
-      <w:proofErr w:type="spellStart"/>
-      <w:r>
-        <w:rPr>
-          <w:rFonts w:ascii="Times New Roman" w:hAnsi="Times New Roman" w:cs="Times New Roman"/>
-          <w:sz w:val="24"/>
-          <w:szCs w:val="24"/>
-        </w:rPr>
-        <w:t>UserTransactions</w:t>
-      </w:r>
-      <w:proofErr w:type="spellEnd"/>
-      <w:r>
-        <w:rPr>
-          <w:rFonts w:ascii="Times New Roman" w:hAnsi="Times New Roman" w:cs="Times New Roman"/>
-          <w:sz w:val="24"/>
-          <w:szCs w:val="24"/>
-        </w:rPr>
-        <w:t xml:space="preserve"> table. The Check-in table hold every check-in that the user has done in the lifespan of the app their using. It has a link to the Place table. The Place table hold all the information for every Place the user has ‘checked-in’ to. The Transactions table is a table that represents the users debit cards transactions. The </w:t>
-      </w:r>
-      <w:proofErr w:type="spellStart"/>
-      <w:r>
-        <w:rPr>
-          <w:rFonts w:ascii="Times New Roman" w:hAnsi="Times New Roman" w:cs="Times New Roman"/>
-          <w:sz w:val="24"/>
-          <w:szCs w:val="24"/>
-        </w:rPr>
-        <w:t>UserTransactions</w:t>
-      </w:r>
-      <w:proofErr w:type="spellEnd"/>
-      <w:r>
-        <w:rPr>
-          <w:rFonts w:ascii="Times New Roman" w:hAnsi="Times New Roman" w:cs="Times New Roman"/>
-          <w:sz w:val="24"/>
-          <w:szCs w:val="24"/>
-        </w:rPr>
-        <w:t xml:space="preserve"> table is for linking the Place </w:t>
-      </w:r>
-      <w:r>
-        <w:rPr>
-          <w:rFonts w:ascii="Times New Roman" w:hAnsi="Times New Roman" w:cs="Times New Roman"/>
-          <w:sz w:val="24"/>
-          <w:szCs w:val="24"/>
-        </w:rPr>
-        <w:lastRenderedPageBreak/>
-        <w:t>table and the Transaction table</w:t>
-      </w:r>
-      <w:r>
-        <w:rPr>
-          <w:rFonts w:ascii="Times New Roman" w:hAnsi="Times New Roman" w:cs="Times New Roman"/>
-          <w:sz w:val="24"/>
-          <w:szCs w:val="24"/>
-        </w:rPr>
-        <w:t xml:space="preserve"> when the user declares their transaction, making it a successful ‘check-in’.</w:t>
-      </w:r>
-      <w:r>
-        <w:rPr>
-          <w:rFonts w:ascii="Times New Roman" w:hAnsi="Times New Roman" w:cs="Times New Roman"/>
-          <w:sz w:val="24"/>
-          <w:szCs w:val="24"/>
-        </w:rPr>
-        <w:t xml:space="preserve"> With this system, the app is capable of keeping track of where exactly the user is spending their money.</w:t>
+        <w:rPr>
+          <w:rFonts w:ascii="Times New Roman" w:hAnsi="Times New Roman" w:cs="Times New Roman"/>
+          <w:sz w:val="24"/>
+          <w:szCs w:val="24"/>
+        </w:rPr>
+      </w:pPr>
+      <w:r>
+        <w:rPr>
+          <w:rFonts w:ascii="Times New Roman" w:hAnsi="Times New Roman" w:cs="Times New Roman"/>
+          <w:b/>
+          <w:sz w:val="24"/>
+          <w:szCs w:val="24"/>
+          <w:u w:val="single"/>
+        </w:rPr>
+        <w:t>Why we deserve to win</w:t>
+      </w:r>
+      <w:r>
+        <w:rPr>
+          <w:rFonts w:ascii="Times New Roman" w:hAnsi="Times New Roman" w:cs="Times New Roman"/>
+          <w:b/>
+          <w:sz w:val="24"/>
+          <w:szCs w:val="24"/>
+          <w:u w:val="single"/>
+        </w:rPr>
+        <w:t>.</w:t>
       </w:r>
     </w:p>
     <w:p>
@@ -498,22 +428,35 @@
       <w:r>
         <w:rPr>
           <w:rFonts w:ascii="Times New Roman" w:hAnsi="Times New Roman" w:cs="Times New Roman"/>
-          <w:b/>
-          <w:sz w:val="24"/>
-          <w:szCs w:val="24"/>
-          <w:u w:val="single"/>
-        </w:rPr>
-        <w:t>Why we deserve to win</w:t>
-      </w:r>
-      <w:r>
-        <w:rPr>
-          <w:rFonts w:ascii="Times New Roman" w:hAnsi="Times New Roman" w:cs="Times New Roman"/>
-          <w:b/>
-          <w:sz w:val="24"/>
-          <w:szCs w:val="24"/>
-          <w:u w:val="single"/>
-        </w:rPr>
-        <w:t>.</w:t>
+          <w:sz w:val="24"/>
+          <w:szCs w:val="24"/>
+        </w:rPr>
+        <w:tab/>
+        <w:t xml:space="preserve">We deserve to win because we solved the problem of </w:t>
+      </w:r>
+      <w:r>
+        <w:rPr>
+          <w:rFonts w:ascii="Times New Roman" w:hAnsi="Times New Roman" w:cs="Times New Roman"/>
+          <w:sz w:val="24"/>
+          <w:szCs w:val="24"/>
+        </w:rPr>
+        <w:t>how to link TD financial services with complex location based services. Not only do we get the users latitude and longitude but we also send them to google and get back any places</w:t>
+      </w:r>
+      <w:r>
+        <w:rPr>
+          <w:rFonts w:ascii="Times New Roman" w:hAnsi="Times New Roman" w:cs="Times New Roman"/>
+          <w:sz w:val="24"/>
+          <w:szCs w:val="24"/>
+        </w:rPr>
+        <w:t xml:space="preserve"> based on that latitude and longitude and store all that information in our database. </w:t>
+      </w:r>
+      <w:r>
+        <w:rPr>
+          <w:rFonts w:ascii="Times New Roman" w:hAnsi="Times New Roman" w:cs="Times New Roman"/>
+          <w:sz w:val="24"/>
+          <w:szCs w:val="24"/>
+        </w:rPr>
+        <w:t xml:space="preserve">We also include lots of incentive for users to use the app for long periods of time. We met all the requirements and made the app very user friendly and pleasing to look at. It shows off TD colours and themes. </w:t>
       </w:r>
     </w:p>
     <w:p>
@@ -521,60 +464,21 @@
         <w:spacing w:line="360" w:lineRule="auto"/>
         <w:rPr>
           <w:rFonts w:ascii="Times New Roman" w:hAnsi="Times New Roman" w:cs="Times New Roman"/>
-          <w:sz w:val="24"/>
-          <w:szCs w:val="24"/>
-        </w:rPr>
-      </w:pPr>
-      <w:r>
-        <w:rPr>
-          <w:rFonts w:ascii="Times New Roman" w:hAnsi="Times New Roman" w:cs="Times New Roman"/>
-          <w:sz w:val="24"/>
-          <w:szCs w:val="24"/>
-        </w:rPr>
-        <w:tab/>
-        <w:t xml:space="preserve">We deserve to win because we solved the problem of </w:t>
-      </w:r>
-      <w:r>
-        <w:rPr>
-          <w:rFonts w:ascii="Times New Roman" w:hAnsi="Times New Roman" w:cs="Times New Roman"/>
-          <w:sz w:val="24"/>
-          <w:szCs w:val="24"/>
-        </w:rPr>
-        <w:t>how to link TD financial services with complex location based services. Not only do we get the users latitude and longitude but we also send them to google and get back any places</w:t>
-      </w:r>
-      <w:r>
-        <w:rPr>
-          <w:rFonts w:ascii="Times New Roman" w:hAnsi="Times New Roman" w:cs="Times New Roman"/>
-          <w:sz w:val="24"/>
-          <w:szCs w:val="24"/>
-        </w:rPr>
-        <w:t xml:space="preserve"> based on that latitude and longitude and store all that information in our database. </w:t>
-      </w:r>
-      <w:r>
-        <w:rPr>
-          <w:rFonts w:ascii="Times New Roman" w:hAnsi="Times New Roman" w:cs="Times New Roman"/>
-          <w:sz w:val="24"/>
-          <w:szCs w:val="24"/>
-        </w:rPr>
-        <w:t xml:space="preserve">We also include lots of incentive for users to use the app for long periods of time. We met all the requirements and made the app very user friendly and pleasing to look at. It shows off TD </w:t>
-      </w:r>
-      <w:proofErr w:type="spellStart"/>
-      <w:r>
-        <w:rPr>
-          <w:rFonts w:ascii="Times New Roman" w:hAnsi="Times New Roman" w:cs="Times New Roman"/>
-          <w:sz w:val="24"/>
-          <w:szCs w:val="24"/>
-        </w:rPr>
-        <w:t>colours</w:t>
-      </w:r>
-      <w:proofErr w:type="spellEnd"/>
-      <w:r>
-        <w:rPr>
-          <w:rFonts w:ascii="Times New Roman" w:hAnsi="Times New Roman" w:cs="Times New Roman"/>
-          <w:sz w:val="24"/>
-          <w:szCs w:val="24"/>
-        </w:rPr>
-        <w:t xml:space="preserve"> and themes. </w:t>
+          <w:b/>
+          <w:sz w:val="24"/>
+          <w:szCs w:val="24"/>
+          <w:u w:val="single"/>
+        </w:rPr>
+      </w:pPr>
+      <w:r>
+        <w:rPr>
+          <w:rFonts w:ascii="Times New Roman" w:hAnsi="Times New Roman" w:cs="Times New Roman"/>
+          <w:b/>
+          <w:sz w:val="24"/>
+          <w:szCs w:val="24"/>
+          <w:u w:val="single"/>
+        </w:rPr>
+        <w:t>How to unlock developer options.</w:t>
       </w:r>
     </w:p>
     <w:p>
@@ -582,25 +486,251 @@
         <w:spacing w:line="360" w:lineRule="auto"/>
         <w:rPr>
           <w:rFonts w:ascii="Times New Roman" w:hAnsi="Times New Roman" w:cs="Times New Roman"/>
-          <w:b/>
-          <w:sz w:val="24"/>
-          <w:szCs w:val="24"/>
-          <w:u w:val="single"/>
-        </w:rPr>
-      </w:pPr>
-      <w:r>
-        <w:rPr>
-          <w:rFonts w:ascii="Times New Roman" w:hAnsi="Times New Roman" w:cs="Times New Roman"/>
-          <w:b/>
-          <w:sz w:val="24"/>
-          <w:szCs w:val="24"/>
-          <w:u w:val="single"/>
-        </w:rPr>
-        <w:t>How to unlock developer options.</w:t>
+          <w:sz w:val="24"/>
+          <w:szCs w:val="24"/>
+        </w:rPr>
+      </w:pPr>
+      <w:r>
+        <w:rPr>
+          <w:rFonts w:ascii="Times New Roman" w:hAnsi="Times New Roman" w:cs="Times New Roman"/>
+          <w:sz w:val="24"/>
+          <w:szCs w:val="24"/>
+        </w:rPr>
+        <w:tab/>
+        <w:t xml:space="preserve">Since this app is supposed to be used at a </w:t>
+      </w:r>
+      <w:r>
+        <w:rPr>
+          <w:rFonts w:ascii="Times New Roman" w:hAnsi="Times New Roman" w:cs="Times New Roman"/>
+          <w:b/>
+          <w:sz w:val="24"/>
+          <w:szCs w:val="24"/>
+        </w:rPr>
+        <w:t>store/restaurant/whatever</w:t>
+      </w:r>
+      <w:r>
+        <w:rPr>
+          <w:rFonts w:ascii="Times New Roman" w:hAnsi="Times New Roman" w:cs="Times New Roman"/>
+          <w:b/>
+          <w:sz w:val="24"/>
+          <w:szCs w:val="24"/>
+        </w:rPr>
+        <w:t xml:space="preserve"> </w:t>
+      </w:r>
+      <w:r>
+        <w:rPr>
+          <w:rFonts w:ascii="Times New Roman" w:hAnsi="Times New Roman" w:cs="Times New Roman"/>
+          <w:sz w:val="24"/>
+          <w:szCs w:val="24"/>
+        </w:rPr>
+        <w:t xml:space="preserve">and its transactions are supposed to be linked to a user’s debit card and only updated when it is used, we have added developer options to </w:t>
+      </w:r>
+      <w:r>
+        <w:rPr>
+          <w:rFonts w:ascii="Times New Roman" w:hAnsi="Times New Roman" w:cs="Times New Roman"/>
+          <w:sz w:val="24"/>
+          <w:szCs w:val="24"/>
+        </w:rPr>
+        <w:t>the app to make it easy to demo. If you tap the TD l</w:t>
+      </w:r>
+      <w:r>
+        <w:rPr>
+          <w:rFonts w:ascii="Times New Roman" w:hAnsi="Times New Roman" w:cs="Times New Roman"/>
+          <w:sz w:val="24"/>
+          <w:szCs w:val="24"/>
+        </w:rPr>
+        <w:t xml:space="preserve">ogo image on the main activity three </w:t>
+      </w:r>
+      <w:r>
+        <w:rPr>
+          <w:rFonts w:ascii="Times New Roman" w:hAnsi="Times New Roman" w:cs="Times New Roman"/>
+          <w:sz w:val="24"/>
+          <w:szCs w:val="24"/>
+        </w:rPr>
+        <w:t xml:space="preserve">times it will activate a slider on the main activity that adjusts the range in which it gets places from Google and also activated a button on the coupon activity that allows you to add a transaction to the database. </w:t>
       </w:r>
     </w:p>
     <w:p>
       <w:pPr>
+        <w:spacing w:after="0" w:line="360" w:lineRule="auto"/>
+        <w:rPr>
+          <w:rFonts w:ascii="Times New Roman" w:hAnsi="Times New Roman" w:cs="Times New Roman"/>
+          <w:b/>
+          <w:sz w:val="24"/>
+          <w:szCs w:val="24"/>
+          <w:u w:val="single"/>
+        </w:rPr>
+      </w:pPr>
+      <w:r>
+        <w:rPr>
+          <w:rFonts w:ascii="Times New Roman" w:hAnsi="Times New Roman" w:cs="Times New Roman"/>
+          <w:b/>
+          <w:sz w:val="24"/>
+          <w:szCs w:val="24"/>
+          <w:u w:val="single"/>
+        </w:rPr>
+        <w:t>Real data vs Fake data</w:t>
+      </w:r>
+    </w:p>
+    <w:p>
+      <w:pPr>
+        <w:spacing w:after="0" w:line="360" w:lineRule="auto"/>
+        <w:rPr>
+          <w:rFonts w:ascii="Times New Roman" w:hAnsi="Times New Roman" w:cs="Times New Roman"/>
+          <w:sz w:val="24"/>
+          <w:szCs w:val="24"/>
+        </w:rPr>
+      </w:pPr>
+      <w:r>
+        <w:rPr>
+          <w:rFonts w:ascii="Times New Roman" w:hAnsi="Times New Roman" w:cs="Times New Roman"/>
+          <w:sz w:val="24"/>
+          <w:szCs w:val="24"/>
+        </w:rPr>
+        <w:t>The Real Data:</w:t>
+      </w:r>
+    </w:p>
+    <w:p>
+      <w:pPr>
+        <w:pStyle w:val="ListParagraph"/>
+        <w:numPr>
+          <w:ilvl w:val="0"/>
+          <w:numId w:val="4"/>
+        </w:numPr>
+        <w:spacing w:after="0" w:line="360" w:lineRule="auto"/>
+        <w:rPr>
+          <w:rFonts w:ascii="Times New Roman" w:hAnsi="Times New Roman" w:cs="Times New Roman"/>
+          <w:sz w:val="24"/>
+          <w:szCs w:val="24"/>
+        </w:rPr>
+      </w:pPr>
+      <w:r>
+        <w:rPr>
+          <w:rFonts w:ascii="Times New Roman" w:hAnsi="Times New Roman" w:cs="Times New Roman"/>
+          <w:sz w:val="24"/>
+          <w:szCs w:val="24"/>
+        </w:rPr>
+        <w:t>Latitude and Longitude retrieved from the devices GPS or Wifi.</w:t>
+      </w:r>
+    </w:p>
+    <w:p>
+      <w:pPr>
+        <w:pStyle w:val="ListParagraph"/>
+        <w:numPr>
+          <w:ilvl w:val="0"/>
+          <w:numId w:val="4"/>
+        </w:numPr>
+        <w:spacing w:after="0" w:line="360" w:lineRule="auto"/>
+        <w:rPr>
+          <w:rFonts w:ascii="Times New Roman" w:hAnsi="Times New Roman" w:cs="Times New Roman"/>
+          <w:sz w:val="24"/>
+          <w:szCs w:val="24"/>
+        </w:rPr>
+      </w:pPr>
+      <w:r>
+        <w:rPr>
+          <w:rFonts w:ascii="Times New Roman" w:hAnsi="Times New Roman" w:cs="Times New Roman"/>
+          <w:b/>
+          <w:sz w:val="24"/>
+          <w:szCs w:val="24"/>
+        </w:rPr>
+        <w:t>store/restaurant/whatever</w:t>
+      </w:r>
+      <w:r>
+        <w:rPr>
+          <w:rFonts w:ascii="Times New Roman" w:hAnsi="Times New Roman" w:cs="Times New Roman"/>
+          <w:b/>
+          <w:sz w:val="24"/>
+          <w:szCs w:val="24"/>
+        </w:rPr>
+        <w:t xml:space="preserve"> </w:t>
+      </w:r>
+      <w:r>
+        <w:rPr>
+          <w:rFonts w:ascii="Times New Roman" w:hAnsi="Times New Roman" w:cs="Times New Roman"/>
+          <w:sz w:val="24"/>
+          <w:szCs w:val="24"/>
+        </w:rPr>
+        <w:t>names, addresses, etc come from Google Place Services</w:t>
+      </w:r>
+    </w:p>
+    <w:p>
+      <w:pPr>
+        <w:spacing w:after="0" w:line="360" w:lineRule="auto"/>
+        <w:rPr>
+          <w:rFonts w:ascii="Times New Roman" w:hAnsi="Times New Roman" w:cs="Times New Roman"/>
+          <w:sz w:val="24"/>
+          <w:szCs w:val="24"/>
+        </w:rPr>
+      </w:pPr>
+      <w:r>
+        <w:rPr>
+          <w:rFonts w:ascii="Times New Roman" w:hAnsi="Times New Roman" w:cs="Times New Roman"/>
+          <w:sz w:val="24"/>
+          <w:szCs w:val="24"/>
+        </w:rPr>
+        <w:t>The Fake Data:</w:t>
+      </w:r>
+    </w:p>
+    <w:p>
+      <w:pPr>
+        <w:pStyle w:val="ListParagraph"/>
+        <w:numPr>
+          <w:ilvl w:val="0"/>
+          <w:numId w:val="6"/>
+        </w:numPr>
+        <w:spacing w:after="0" w:line="360" w:lineRule="auto"/>
+        <w:rPr>
+          <w:rFonts w:ascii="Times New Roman" w:hAnsi="Times New Roman" w:cs="Times New Roman"/>
+          <w:sz w:val="24"/>
+          <w:szCs w:val="24"/>
+        </w:rPr>
+      </w:pPr>
+      <w:r>
+        <w:rPr>
+          <w:rFonts w:ascii="Times New Roman" w:hAnsi="Times New Roman" w:cs="Times New Roman"/>
+          <w:sz w:val="24"/>
+          <w:szCs w:val="24"/>
+        </w:rPr>
+        <w:t>Any number relating to coupons</w:t>
+      </w:r>
+    </w:p>
+    <w:p>
+      <w:pPr>
+        <w:pStyle w:val="ListParagraph"/>
+        <w:numPr>
+          <w:ilvl w:val="0"/>
+          <w:numId w:val="6"/>
+        </w:numPr>
+        <w:spacing w:after="0" w:line="360" w:lineRule="auto"/>
+        <w:rPr>
+          <w:rFonts w:ascii="Times New Roman" w:hAnsi="Times New Roman" w:cs="Times New Roman"/>
+          <w:sz w:val="24"/>
+          <w:szCs w:val="24"/>
+        </w:rPr>
+      </w:pPr>
+      <w:r>
+        <w:rPr>
+          <w:rFonts w:ascii="Times New Roman" w:hAnsi="Times New Roman" w:cs="Times New Roman"/>
+          <w:sz w:val="24"/>
+          <w:szCs w:val="24"/>
+        </w:rPr>
+        <w:t>Any transaction made</w:t>
+      </w:r>
+    </w:p>
+    <w:p>
+      <w:pPr>
+        <w:pStyle w:val="ListParagraph"/>
+        <w:spacing w:after="0" w:line="360" w:lineRule="auto"/>
+        <w:rPr>
+          <w:rFonts w:ascii="Times New Roman" w:hAnsi="Times New Roman" w:cs="Times New Roman"/>
+          <w:sz w:val="24"/>
+          <w:szCs w:val="24"/>
+        </w:rPr>
+      </w:pPr>
+    </w:p>
+    <w:p>
+      <w:pPr>
         <w:spacing w:line="360" w:lineRule="auto"/>
         <w:rPr>
           <w:rFonts w:ascii="Times New Roman" w:hAnsi="Times New Roman" w:cs="Times New Roman"/>
@@ -608,51 +738,6 @@
           <w:szCs w:val="24"/>
         </w:rPr>
       </w:pPr>
-      <w:r>
-        <w:rPr>
-          <w:rFonts w:ascii="Times New Roman" w:hAnsi="Times New Roman" w:cs="Times New Roman"/>
-          <w:sz w:val="24"/>
-          <w:szCs w:val="24"/>
-        </w:rPr>
-        <w:tab/>
-        <w:t xml:space="preserve">Since this app is supposed to be used at a </w:t>
-      </w:r>
-      <w:r>
-        <w:rPr>
-          <w:rFonts w:ascii="Times New Roman" w:hAnsi="Times New Roman" w:cs="Times New Roman"/>
-          <w:b/>
-          <w:sz w:val="24"/>
-          <w:szCs w:val="24"/>
-        </w:rPr>
-        <w:t>store/restaurant/whatever</w:t>
-      </w:r>
-      <w:r>
-        <w:rPr>
-          <w:rFonts w:ascii="Times New Roman" w:hAnsi="Times New Roman" w:cs="Times New Roman"/>
-          <w:b/>
-          <w:sz w:val="24"/>
-          <w:szCs w:val="24"/>
-        </w:rPr>
-        <w:t xml:space="preserve"> </w:t>
-      </w:r>
-      <w:r>
-        <w:rPr>
-          <w:rFonts w:ascii="Times New Roman" w:hAnsi="Times New Roman" w:cs="Times New Roman"/>
-          <w:sz w:val="24"/>
-          <w:szCs w:val="24"/>
-        </w:rPr>
-        <w:t xml:space="preserve">and its transactions are supposed to be linked to a user’s debit card and only updated when it is used, we have added developer options to </w:t>
-      </w:r>
-      <w:r>
-        <w:rPr>
-          <w:rFonts w:ascii="Times New Roman" w:hAnsi="Times New Roman" w:cs="Times New Roman"/>
-          <w:sz w:val="24"/>
-          <w:szCs w:val="24"/>
-        </w:rPr>
-        <w:t xml:space="preserve">the app to make it easy to demo. If you tap the TD logo image on the main activity X amount of times it will activate a slider on the main activity that adjusts the range in which it gets places from Google and also activated a button on the coupon activity that allows you to add a transaction to the database. </w:t>
-      </w:r>
-      <w:bookmarkStart w:id="0" w:name="_GoBack"/>
-      <w:bookmarkEnd w:id="0"/>
     </w:p>
     <w:sectPr>
       <w:pgSz w:w="12240" w:h="15840"/>
@@ -779,8 +864,588 @@
       </w:rPr>
     </w:lvl>
   </w:abstractNum>
+  <w:abstractNum w:abstractNumId="1">
+    <w:nsid w:val="118C5BA0"/>
+    <w:multiLevelType w:val="hybridMultilevel"/>
+    <w:tmpl w:val="8D7EB560"/>
+    <w:lvl w:ilvl="0" w:tplc="04090001">
+      <w:start w:val="1"/>
+      <w:numFmt w:val="bullet"/>
+      <w:lvlText w:val=""/>
+      <w:lvlJc w:val="left"/>
+      <w:pPr>
+        <w:ind w:left="720" w:hanging="360"/>
+      </w:pPr>
+      <w:rPr>
+        <w:rFonts w:ascii="Symbol" w:hAnsi="Symbol" w:hint="default"/>
+      </w:rPr>
+    </w:lvl>
+    <w:lvl w:ilvl="1" w:tplc="04090003" w:tentative="1">
+      <w:start w:val="1"/>
+      <w:numFmt w:val="bullet"/>
+      <w:lvlText w:val="o"/>
+      <w:lvlJc w:val="left"/>
+      <w:pPr>
+        <w:ind w:left="1440" w:hanging="360"/>
+      </w:pPr>
+      <w:rPr>
+        <w:rFonts w:ascii="Courier New" w:hAnsi="Courier New" w:cs="Courier New" w:hint="default"/>
+      </w:rPr>
+    </w:lvl>
+    <w:lvl w:ilvl="2" w:tplc="04090005" w:tentative="1">
+      <w:start w:val="1"/>
+      <w:numFmt w:val="bullet"/>
+      <w:lvlText w:val=""/>
+      <w:lvlJc w:val="left"/>
+      <w:pPr>
+        <w:ind w:left="2160" w:hanging="360"/>
+      </w:pPr>
+      <w:rPr>
+        <w:rFonts w:ascii="Wingdings" w:hAnsi="Wingdings" w:hint="default"/>
+      </w:rPr>
+    </w:lvl>
+    <w:lvl w:ilvl="3" w:tplc="04090001" w:tentative="1">
+      <w:start w:val="1"/>
+      <w:numFmt w:val="bullet"/>
+      <w:lvlText w:val=""/>
+      <w:lvlJc w:val="left"/>
+      <w:pPr>
+        <w:ind w:left="2880" w:hanging="360"/>
+      </w:pPr>
+      <w:rPr>
+        <w:rFonts w:ascii="Symbol" w:hAnsi="Symbol" w:hint="default"/>
+      </w:rPr>
+    </w:lvl>
+    <w:lvl w:ilvl="4" w:tplc="04090003" w:tentative="1">
+      <w:start w:val="1"/>
+      <w:numFmt w:val="bullet"/>
+      <w:lvlText w:val="o"/>
+      <w:lvlJc w:val="left"/>
+      <w:pPr>
+        <w:ind w:left="3600" w:hanging="360"/>
+      </w:pPr>
+      <w:rPr>
+        <w:rFonts w:ascii="Courier New" w:hAnsi="Courier New" w:cs="Courier New" w:hint="default"/>
+      </w:rPr>
+    </w:lvl>
+    <w:lvl w:ilvl="5" w:tplc="04090005" w:tentative="1">
+      <w:start w:val="1"/>
+      <w:numFmt w:val="bullet"/>
+      <w:lvlText w:val=""/>
+      <w:lvlJc w:val="left"/>
+      <w:pPr>
+        <w:ind w:left="4320" w:hanging="360"/>
+      </w:pPr>
+      <w:rPr>
+        <w:rFonts w:ascii="Wingdings" w:hAnsi="Wingdings" w:hint="default"/>
+      </w:rPr>
+    </w:lvl>
+    <w:lvl w:ilvl="6" w:tplc="04090001" w:tentative="1">
+      <w:start w:val="1"/>
+      <w:numFmt w:val="bullet"/>
+      <w:lvlText w:val=""/>
+      <w:lvlJc w:val="left"/>
+      <w:pPr>
+        <w:ind w:left="5040" w:hanging="360"/>
+      </w:pPr>
+      <w:rPr>
+        <w:rFonts w:ascii="Symbol" w:hAnsi="Symbol" w:hint="default"/>
+      </w:rPr>
+    </w:lvl>
+    <w:lvl w:ilvl="7" w:tplc="04090003" w:tentative="1">
+      <w:start w:val="1"/>
+      <w:numFmt w:val="bullet"/>
+      <w:lvlText w:val="o"/>
+      <w:lvlJc w:val="left"/>
+      <w:pPr>
+        <w:ind w:left="5760" w:hanging="360"/>
+      </w:pPr>
+      <w:rPr>
+        <w:rFonts w:ascii="Courier New" w:hAnsi="Courier New" w:cs="Courier New" w:hint="default"/>
+      </w:rPr>
+    </w:lvl>
+    <w:lvl w:ilvl="8" w:tplc="04090005" w:tentative="1">
+      <w:start w:val="1"/>
+      <w:numFmt w:val="bullet"/>
+      <w:lvlText w:val=""/>
+      <w:lvlJc w:val="left"/>
+      <w:pPr>
+        <w:ind w:left="6480" w:hanging="360"/>
+      </w:pPr>
+      <w:rPr>
+        <w:rFonts w:ascii="Wingdings" w:hAnsi="Wingdings" w:hint="default"/>
+      </w:rPr>
+    </w:lvl>
+  </w:abstractNum>
+  <w:abstractNum w:abstractNumId="2">
+    <w:nsid w:val="17BC4A2F"/>
+    <w:multiLevelType w:val="hybridMultilevel"/>
+    <w:tmpl w:val="B4E2C6D8"/>
+    <w:lvl w:ilvl="0" w:tplc="04090001">
+      <w:start w:val="1"/>
+      <w:numFmt w:val="bullet"/>
+      <w:lvlText w:val=""/>
+      <w:lvlJc w:val="left"/>
+      <w:pPr>
+        <w:ind w:left="2160" w:hanging="360"/>
+      </w:pPr>
+      <w:rPr>
+        <w:rFonts w:ascii="Symbol" w:hAnsi="Symbol" w:hint="default"/>
+      </w:rPr>
+    </w:lvl>
+    <w:lvl w:ilvl="1" w:tplc="04090003" w:tentative="1">
+      <w:start w:val="1"/>
+      <w:numFmt w:val="bullet"/>
+      <w:lvlText w:val="o"/>
+      <w:lvlJc w:val="left"/>
+      <w:pPr>
+        <w:ind w:left="2880" w:hanging="360"/>
+      </w:pPr>
+      <w:rPr>
+        <w:rFonts w:ascii="Courier New" w:hAnsi="Courier New" w:cs="Courier New" w:hint="default"/>
+      </w:rPr>
+    </w:lvl>
+    <w:lvl w:ilvl="2" w:tplc="04090005" w:tentative="1">
+      <w:start w:val="1"/>
+      <w:numFmt w:val="bullet"/>
+      <w:lvlText w:val=""/>
+      <w:lvlJc w:val="left"/>
+      <w:pPr>
+        <w:ind w:left="3600" w:hanging="360"/>
+      </w:pPr>
+      <w:rPr>
+        <w:rFonts w:ascii="Wingdings" w:hAnsi="Wingdings" w:hint="default"/>
+      </w:rPr>
+    </w:lvl>
+    <w:lvl w:ilvl="3" w:tplc="04090001" w:tentative="1">
+      <w:start w:val="1"/>
+      <w:numFmt w:val="bullet"/>
+      <w:lvlText w:val=""/>
+      <w:lvlJc w:val="left"/>
+      <w:pPr>
+        <w:ind w:left="4320" w:hanging="360"/>
+      </w:pPr>
+      <w:rPr>
+        <w:rFonts w:ascii="Symbol" w:hAnsi="Symbol" w:hint="default"/>
+      </w:rPr>
+    </w:lvl>
+    <w:lvl w:ilvl="4" w:tplc="04090003" w:tentative="1">
+      <w:start w:val="1"/>
+      <w:numFmt w:val="bullet"/>
+      <w:lvlText w:val="o"/>
+      <w:lvlJc w:val="left"/>
+      <w:pPr>
+        <w:ind w:left="5040" w:hanging="360"/>
+      </w:pPr>
+      <w:rPr>
+        <w:rFonts w:ascii="Courier New" w:hAnsi="Courier New" w:cs="Courier New" w:hint="default"/>
+      </w:rPr>
+    </w:lvl>
+    <w:lvl w:ilvl="5" w:tplc="04090005" w:tentative="1">
+      <w:start w:val="1"/>
+      <w:numFmt w:val="bullet"/>
+      <w:lvlText w:val=""/>
+      <w:lvlJc w:val="left"/>
+      <w:pPr>
+        <w:ind w:left="5760" w:hanging="360"/>
+      </w:pPr>
+      <w:rPr>
+        <w:rFonts w:ascii="Wingdings" w:hAnsi="Wingdings" w:hint="default"/>
+      </w:rPr>
+    </w:lvl>
+    <w:lvl w:ilvl="6" w:tplc="04090001" w:tentative="1">
+      <w:start w:val="1"/>
+      <w:numFmt w:val="bullet"/>
+      <w:lvlText w:val=""/>
+      <w:lvlJc w:val="left"/>
+      <w:pPr>
+        <w:ind w:left="6480" w:hanging="360"/>
+      </w:pPr>
+      <w:rPr>
+        <w:rFonts w:ascii="Symbol" w:hAnsi="Symbol" w:hint="default"/>
+      </w:rPr>
+    </w:lvl>
+    <w:lvl w:ilvl="7" w:tplc="04090003" w:tentative="1">
+      <w:start w:val="1"/>
+      <w:numFmt w:val="bullet"/>
+      <w:lvlText w:val="o"/>
+      <w:lvlJc w:val="left"/>
+      <w:pPr>
+        <w:ind w:left="7200" w:hanging="360"/>
+      </w:pPr>
+      <w:rPr>
+        <w:rFonts w:ascii="Courier New" w:hAnsi="Courier New" w:cs="Courier New" w:hint="default"/>
+      </w:rPr>
+    </w:lvl>
+    <w:lvl w:ilvl="8" w:tplc="04090005" w:tentative="1">
+      <w:start w:val="1"/>
+      <w:numFmt w:val="bullet"/>
+      <w:lvlText w:val=""/>
+      <w:lvlJc w:val="left"/>
+      <w:pPr>
+        <w:ind w:left="7920" w:hanging="360"/>
+      </w:pPr>
+      <w:rPr>
+        <w:rFonts w:ascii="Wingdings" w:hAnsi="Wingdings" w:hint="default"/>
+      </w:rPr>
+    </w:lvl>
+  </w:abstractNum>
+  <w:abstractNum w:abstractNumId="3">
+    <w:nsid w:val="2A3A3F9F"/>
+    <w:multiLevelType w:val="hybridMultilevel"/>
+    <w:tmpl w:val="0436DEAA"/>
+    <w:lvl w:ilvl="0" w:tplc="04090001">
+      <w:start w:val="1"/>
+      <w:numFmt w:val="bullet"/>
+      <w:lvlText w:val=""/>
+      <w:lvlJc w:val="left"/>
+      <w:pPr>
+        <w:ind w:left="1440" w:hanging="360"/>
+      </w:pPr>
+      <w:rPr>
+        <w:rFonts w:ascii="Symbol" w:hAnsi="Symbol" w:hint="default"/>
+      </w:rPr>
+    </w:lvl>
+    <w:lvl w:ilvl="1" w:tplc="04090003" w:tentative="1">
+      <w:start w:val="1"/>
+      <w:numFmt w:val="bullet"/>
+      <w:lvlText w:val="o"/>
+      <w:lvlJc w:val="left"/>
+      <w:pPr>
+        <w:ind w:left="2160" w:hanging="360"/>
+      </w:pPr>
+      <w:rPr>
+        <w:rFonts w:ascii="Courier New" w:hAnsi="Courier New" w:cs="Courier New" w:hint="default"/>
+      </w:rPr>
+    </w:lvl>
+    <w:lvl w:ilvl="2" w:tplc="04090005" w:tentative="1">
+      <w:start w:val="1"/>
+      <w:numFmt w:val="bullet"/>
+      <w:lvlText w:val=""/>
+      <w:lvlJc w:val="left"/>
+      <w:pPr>
+        <w:ind w:left="2880" w:hanging="360"/>
+      </w:pPr>
+      <w:rPr>
+        <w:rFonts w:ascii="Wingdings" w:hAnsi="Wingdings" w:hint="default"/>
+      </w:rPr>
+    </w:lvl>
+    <w:lvl w:ilvl="3" w:tplc="04090001" w:tentative="1">
+      <w:start w:val="1"/>
+      <w:numFmt w:val="bullet"/>
+      <w:lvlText w:val=""/>
+      <w:lvlJc w:val="left"/>
+      <w:pPr>
+        <w:ind w:left="3600" w:hanging="360"/>
+      </w:pPr>
+      <w:rPr>
+        <w:rFonts w:ascii="Symbol" w:hAnsi="Symbol" w:hint="default"/>
+      </w:rPr>
+    </w:lvl>
+    <w:lvl w:ilvl="4" w:tplc="04090003" w:tentative="1">
+      <w:start w:val="1"/>
+      <w:numFmt w:val="bullet"/>
+      <w:lvlText w:val="o"/>
+      <w:lvlJc w:val="left"/>
+      <w:pPr>
+        <w:ind w:left="4320" w:hanging="360"/>
+      </w:pPr>
+      <w:rPr>
+        <w:rFonts w:ascii="Courier New" w:hAnsi="Courier New" w:cs="Courier New" w:hint="default"/>
+      </w:rPr>
+    </w:lvl>
+    <w:lvl w:ilvl="5" w:tplc="04090005" w:tentative="1">
+      <w:start w:val="1"/>
+      <w:numFmt w:val="bullet"/>
+      <w:lvlText w:val=""/>
+      <w:lvlJc w:val="left"/>
+      <w:pPr>
+        <w:ind w:left="5040" w:hanging="360"/>
+      </w:pPr>
+      <w:rPr>
+        <w:rFonts w:ascii="Wingdings" w:hAnsi="Wingdings" w:hint="default"/>
+      </w:rPr>
+    </w:lvl>
+    <w:lvl w:ilvl="6" w:tplc="04090001" w:tentative="1">
+      <w:start w:val="1"/>
+      <w:numFmt w:val="bullet"/>
+      <w:lvlText w:val=""/>
+      <w:lvlJc w:val="left"/>
+      <w:pPr>
+        <w:ind w:left="5760" w:hanging="360"/>
+      </w:pPr>
+      <w:rPr>
+        <w:rFonts w:ascii="Symbol" w:hAnsi="Symbol" w:hint="default"/>
+      </w:rPr>
+    </w:lvl>
+    <w:lvl w:ilvl="7" w:tplc="04090003" w:tentative="1">
+      <w:start w:val="1"/>
+      <w:numFmt w:val="bullet"/>
+      <w:lvlText w:val="o"/>
+      <w:lvlJc w:val="left"/>
+      <w:pPr>
+        <w:ind w:left="6480" w:hanging="360"/>
+      </w:pPr>
+      <w:rPr>
+        <w:rFonts w:ascii="Courier New" w:hAnsi="Courier New" w:cs="Courier New" w:hint="default"/>
+      </w:rPr>
+    </w:lvl>
+    <w:lvl w:ilvl="8" w:tplc="04090005" w:tentative="1">
+      <w:start w:val="1"/>
+      <w:numFmt w:val="bullet"/>
+      <w:lvlText w:val=""/>
+      <w:lvlJc w:val="left"/>
+      <w:pPr>
+        <w:ind w:left="7200" w:hanging="360"/>
+      </w:pPr>
+      <w:rPr>
+        <w:rFonts w:ascii="Wingdings" w:hAnsi="Wingdings" w:hint="default"/>
+      </w:rPr>
+    </w:lvl>
+  </w:abstractNum>
+  <w:abstractNum w:abstractNumId="4">
+    <w:nsid w:val="45D23EFB"/>
+    <w:multiLevelType w:val="hybridMultilevel"/>
+    <w:tmpl w:val="A9B298E0"/>
+    <w:lvl w:ilvl="0" w:tplc="04090001">
+      <w:start w:val="1"/>
+      <w:numFmt w:val="bullet"/>
+      <w:lvlText w:val=""/>
+      <w:lvlJc w:val="left"/>
+      <w:pPr>
+        <w:ind w:left="780" w:hanging="360"/>
+      </w:pPr>
+      <w:rPr>
+        <w:rFonts w:ascii="Symbol" w:hAnsi="Symbol" w:hint="default"/>
+      </w:rPr>
+    </w:lvl>
+    <w:lvl w:ilvl="1" w:tplc="04090003" w:tentative="1">
+      <w:start w:val="1"/>
+      <w:numFmt w:val="bullet"/>
+      <w:lvlText w:val="o"/>
+      <w:lvlJc w:val="left"/>
+      <w:pPr>
+        <w:ind w:left="1500" w:hanging="360"/>
+      </w:pPr>
+      <w:rPr>
+        <w:rFonts w:ascii="Courier New" w:hAnsi="Courier New" w:cs="Courier New" w:hint="default"/>
+      </w:rPr>
+    </w:lvl>
+    <w:lvl w:ilvl="2" w:tplc="04090005" w:tentative="1">
+      <w:start w:val="1"/>
+      <w:numFmt w:val="bullet"/>
+      <w:lvlText w:val=""/>
+      <w:lvlJc w:val="left"/>
+      <w:pPr>
+        <w:ind w:left="2220" w:hanging="360"/>
+      </w:pPr>
+      <w:rPr>
+        <w:rFonts w:ascii="Wingdings" w:hAnsi="Wingdings" w:hint="default"/>
+      </w:rPr>
+    </w:lvl>
+    <w:lvl w:ilvl="3" w:tplc="04090001" w:tentative="1">
+      <w:start w:val="1"/>
+      <w:numFmt w:val="bullet"/>
+      <w:lvlText w:val=""/>
+      <w:lvlJc w:val="left"/>
+      <w:pPr>
+        <w:ind w:left="2940" w:hanging="360"/>
+      </w:pPr>
+      <w:rPr>
+        <w:rFonts w:ascii="Symbol" w:hAnsi="Symbol" w:hint="default"/>
+      </w:rPr>
+    </w:lvl>
+    <w:lvl w:ilvl="4" w:tplc="04090003" w:tentative="1">
+      <w:start w:val="1"/>
+      <w:numFmt w:val="bullet"/>
+      <w:lvlText w:val="o"/>
+      <w:lvlJc w:val="left"/>
+      <w:pPr>
+        <w:ind w:left="3660" w:hanging="360"/>
+      </w:pPr>
+      <w:rPr>
+        <w:rFonts w:ascii="Courier New" w:hAnsi="Courier New" w:cs="Courier New" w:hint="default"/>
+      </w:rPr>
+    </w:lvl>
+    <w:lvl w:ilvl="5" w:tplc="04090005" w:tentative="1">
+      <w:start w:val="1"/>
+      <w:numFmt w:val="bullet"/>
+      <w:lvlText w:val=""/>
+      <w:lvlJc w:val="left"/>
+      <w:pPr>
+        <w:ind w:left="4380" w:hanging="360"/>
+      </w:pPr>
+      <w:rPr>
+        <w:rFonts w:ascii="Wingdings" w:hAnsi="Wingdings" w:hint="default"/>
+      </w:rPr>
+    </w:lvl>
+    <w:lvl w:ilvl="6" w:tplc="04090001" w:tentative="1">
+      <w:start w:val="1"/>
+      <w:numFmt w:val="bullet"/>
+      <w:lvlText w:val=""/>
+      <w:lvlJc w:val="left"/>
+      <w:pPr>
+        <w:ind w:left="5100" w:hanging="360"/>
+      </w:pPr>
+      <w:rPr>
+        <w:rFonts w:ascii="Symbol" w:hAnsi="Symbol" w:hint="default"/>
+      </w:rPr>
+    </w:lvl>
+    <w:lvl w:ilvl="7" w:tplc="04090003" w:tentative="1">
+      <w:start w:val="1"/>
+      <w:numFmt w:val="bullet"/>
+      <w:lvlText w:val="o"/>
+      <w:lvlJc w:val="left"/>
+      <w:pPr>
+        <w:ind w:left="5820" w:hanging="360"/>
+      </w:pPr>
+      <w:rPr>
+        <w:rFonts w:ascii="Courier New" w:hAnsi="Courier New" w:cs="Courier New" w:hint="default"/>
+      </w:rPr>
+    </w:lvl>
+    <w:lvl w:ilvl="8" w:tplc="04090005" w:tentative="1">
+      <w:start w:val="1"/>
+      <w:numFmt w:val="bullet"/>
+      <w:lvlText w:val=""/>
+      <w:lvlJc w:val="left"/>
+      <w:pPr>
+        <w:ind w:left="6540" w:hanging="360"/>
+      </w:pPr>
+      <w:rPr>
+        <w:rFonts w:ascii="Wingdings" w:hAnsi="Wingdings" w:hint="default"/>
+      </w:rPr>
+    </w:lvl>
+  </w:abstractNum>
+  <w:abstractNum w:abstractNumId="5">
+    <w:nsid w:val="79306B12"/>
+    <w:multiLevelType w:val="hybridMultilevel"/>
+    <w:tmpl w:val="CEF418E4"/>
+    <w:lvl w:ilvl="0" w:tplc="04090001">
+      <w:start w:val="1"/>
+      <w:numFmt w:val="bullet"/>
+      <w:lvlText w:val=""/>
+      <w:lvlJc w:val="left"/>
+      <w:pPr>
+        <w:ind w:left="720" w:hanging="360"/>
+      </w:pPr>
+      <w:rPr>
+        <w:rFonts w:ascii="Symbol" w:hAnsi="Symbol" w:hint="default"/>
+      </w:rPr>
+    </w:lvl>
+    <w:lvl w:ilvl="1" w:tplc="04090003" w:tentative="1">
+      <w:start w:val="1"/>
+      <w:numFmt w:val="bullet"/>
+      <w:lvlText w:val="o"/>
+      <w:lvlJc w:val="left"/>
+      <w:pPr>
+        <w:ind w:left="1440" w:hanging="360"/>
+      </w:pPr>
+      <w:rPr>
+        <w:rFonts w:ascii="Courier New" w:hAnsi="Courier New" w:cs="Courier New" w:hint="default"/>
+      </w:rPr>
+    </w:lvl>
+    <w:lvl w:ilvl="2" w:tplc="04090005" w:tentative="1">
+      <w:start w:val="1"/>
+      <w:numFmt w:val="bullet"/>
+      <w:lvlText w:val=""/>
+      <w:lvlJc w:val="left"/>
+      <w:pPr>
+        <w:ind w:left="2160" w:hanging="360"/>
+      </w:pPr>
+      <w:rPr>
+        <w:rFonts w:ascii="Wingdings" w:hAnsi="Wingdings" w:hint="default"/>
+      </w:rPr>
+    </w:lvl>
+    <w:lvl w:ilvl="3" w:tplc="04090001" w:tentative="1">
+      <w:start w:val="1"/>
+      <w:numFmt w:val="bullet"/>
+      <w:lvlText w:val=""/>
+      <w:lvlJc w:val="left"/>
+      <w:pPr>
+        <w:ind w:left="2880" w:hanging="360"/>
+      </w:pPr>
+      <w:rPr>
+        <w:rFonts w:ascii="Symbol" w:hAnsi="Symbol" w:hint="default"/>
+      </w:rPr>
+    </w:lvl>
+    <w:lvl w:ilvl="4" w:tplc="04090003" w:tentative="1">
+      <w:start w:val="1"/>
+      <w:numFmt w:val="bullet"/>
+      <w:lvlText w:val="o"/>
+      <w:lvlJc w:val="left"/>
+      <w:pPr>
+        <w:ind w:left="3600" w:hanging="360"/>
+      </w:pPr>
+      <w:rPr>
+        <w:rFonts w:ascii="Courier New" w:hAnsi="Courier New" w:cs="Courier New" w:hint="default"/>
+      </w:rPr>
+    </w:lvl>
+    <w:lvl w:ilvl="5" w:tplc="04090005" w:tentative="1">
+      <w:start w:val="1"/>
+      <w:numFmt w:val="bullet"/>
+      <w:lvlText w:val=""/>
+      <w:lvlJc w:val="left"/>
+      <w:pPr>
+        <w:ind w:left="4320" w:hanging="360"/>
+      </w:pPr>
+      <w:rPr>
+        <w:rFonts w:ascii="Wingdings" w:hAnsi="Wingdings" w:hint="default"/>
+      </w:rPr>
+    </w:lvl>
+    <w:lvl w:ilvl="6" w:tplc="04090001" w:tentative="1">
+      <w:start w:val="1"/>
+      <w:numFmt w:val="bullet"/>
+      <w:lvlText w:val=""/>
+      <w:lvlJc w:val="left"/>
+      <w:pPr>
+        <w:ind w:left="5040" w:hanging="360"/>
+      </w:pPr>
+      <w:rPr>
+        <w:rFonts w:ascii="Symbol" w:hAnsi="Symbol" w:hint="default"/>
+      </w:rPr>
+    </w:lvl>
+    <w:lvl w:ilvl="7" w:tplc="04090003" w:tentative="1">
+      <w:start w:val="1"/>
+      <w:numFmt w:val="bullet"/>
+      <w:lvlText w:val="o"/>
+      <w:lvlJc w:val="left"/>
+      <w:pPr>
+        <w:ind w:left="5760" w:hanging="360"/>
+      </w:pPr>
+      <w:rPr>
+        <w:rFonts w:ascii="Courier New" w:hAnsi="Courier New" w:cs="Courier New" w:hint="default"/>
+      </w:rPr>
+    </w:lvl>
+    <w:lvl w:ilvl="8" w:tplc="04090005" w:tentative="1">
+      <w:start w:val="1"/>
+      <w:numFmt w:val="bullet"/>
+      <w:lvlText w:val=""/>
+      <w:lvlJc w:val="left"/>
+      <w:pPr>
+        <w:ind w:left="6480" w:hanging="360"/>
+      </w:pPr>
+      <w:rPr>
+        <w:rFonts w:ascii="Wingdings" w:hAnsi="Wingdings" w:hint="default"/>
+      </w:rPr>
+    </w:lvl>
+  </w:abstractNum>
   <w:num w:numId="1">
     <w:abstractNumId w:val="0"/>
+  </w:num>
+  <w:num w:numId="2">
+    <w:abstractNumId w:val="1"/>
+  </w:num>
+  <w:num w:numId="3">
+    <w:abstractNumId w:val="2"/>
+  </w:num>
+  <w:num w:numId="4">
+    <w:abstractNumId w:val="4"/>
+  </w:num>
+  <w:num w:numId="5">
+    <w:abstractNumId w:val="3"/>
+  </w:num>
+  <w:num w:numId="6">
+    <w:abstractNumId w:val="5"/>
   </w:num>
 </w:numbering>
 </file>

</xml_diff>